<commit_message>
fix bug of export with pic
</commit_message>
<xml_diff>
--- a/src/main/resources/static/import_temp/template.docx
+++ b/src/main/resources/static/import_temp/template.docx
@@ -17,11 +17,6 @@
       </w:r>
     </w:p>
     <w:p>
-      <w:pPr>
-        <w:rPr>
-          <w:rFonts w:hint="eastAsia"/>
-        </w:rPr>
-      </w:pPr>
       <w:r>
         <w:rPr>
           <w:rFonts w:hint="eastAsia"/>
@@ -50,11 +45,6 @@
       </w:r>
     </w:p>
     <w:p>
-      <w:pPr>
-        <w:rPr>
-          <w:rFonts w:hint="eastAsia"/>
-        </w:rPr>
-      </w:pPr>
       <w:r>
         <w:rPr>
           <w:rFonts w:hint="eastAsia"/>
@@ -156,11 +146,6 @@
       </w:r>
     </w:p>
     <w:p>
-      <w:pPr>
-        <w:rPr>
-          <w:rFonts w:hint="eastAsia"/>
-        </w:rPr>
-      </w:pPr>
       <w:r>
         <w:rPr>
           <w:rFonts w:hint="eastAsia"/>
@@ -237,11 +222,6 @@
       </w:r>
     </w:p>
     <w:p>
-      <w:pPr>
-        <w:rPr>
-          <w:rFonts w:hint="eastAsia"/>
-        </w:rPr>
-      </w:pPr>
       <w:r>
         <w:rPr>
           <w:rFonts w:hint="eastAsia"/>
@@ -256,11 +236,6 @@
       </w:r>
     </w:p>
     <w:p>
-      <w:pPr>
-        <w:rPr>
-          <w:rFonts w:hint="eastAsia"/>
-        </w:rPr>
-      </w:pPr>
       <w:r>
         <w:rPr>
           <w:rFonts w:hint="eastAsia"/>

</xml_diff>

<commit_message>
import with template word with pic
</commit_message>
<xml_diff>
--- a/src/main/resources/static/import_temp/template.docx
+++ b/src/main/resources/static/import_temp/template.docx
@@ -67,6 +67,63 @@
         <w:t>！</w:t>
       </w:r>
     </w:p>
+    <w:p>
+      <w:r>
+        <w:rPr>
+          <w:rFonts w:hint="eastAsia"/>
+        </w:rPr>
+        <w:t>图片：</w:t>
+      </w:r>
+    </w:p>
+    <w:p>
+      <w:r>
+        <w:rPr>
+          <w:rFonts w:hint="eastAsia"/>
+          <w:noProof/>
+        </w:rPr>
+        <w:drawing>
+          <wp:inline distT="0" distB="0" distL="0" distR="0" wp14:anchorId="28D10E3D" wp14:editId="371E10CE">
+            <wp:extent cx="1656272" cy="1656272"/>
+            <wp:effectExtent l="0" t="0" r="0" b="0"/>
+            <wp:docPr id="2076608075" name="图片 1"/>
+            <wp:cNvGraphicFramePr>
+              <a:graphicFrameLocks xmlns:a="http://schemas.openxmlformats.org/drawingml/2006/main" noChangeAspect="1"/>
+            </wp:cNvGraphicFramePr>
+            <a:graphic xmlns:a="http://schemas.openxmlformats.org/drawingml/2006/main">
+              <a:graphicData uri="http://schemas.openxmlformats.org/drawingml/2006/picture">
+                <pic:pic xmlns:pic="http://schemas.openxmlformats.org/drawingml/2006/picture">
+                  <pic:nvPicPr>
+                    <pic:cNvPr id="2076608075" name="图片 2076608075"/>
+                    <pic:cNvPicPr/>
+                  </pic:nvPicPr>
+                  <pic:blipFill>
+                    <a:blip r:embed="rId4" cstate="print">
+                      <a:extLst>
+                        <a:ext uri="{28A0092B-C50C-407E-A947-70E740481C1C}">
+                          <a14:useLocalDpi xmlns:a14="http://schemas.microsoft.com/office/drawing/2010/main" val="0"/>
+                        </a:ext>
+                      </a:extLst>
+                    </a:blip>
+                    <a:stretch>
+                      <a:fillRect/>
+                    </a:stretch>
+                  </pic:blipFill>
+                  <pic:spPr>
+                    <a:xfrm>
+                      <a:off x="0" y="0"/>
+                      <a:ext cx="1667127" cy="1667127"/>
+                    </a:xfrm>
+                    <a:prstGeom prst="rect">
+                      <a:avLst/>
+                    </a:prstGeom>
+                  </pic:spPr>
+                </pic:pic>
+              </a:graphicData>
+            </a:graphic>
+          </wp:inline>
+        </w:drawing>
+      </w:r>
+    </w:p>
     <w:p/>
     <w:p>
       <w:r>
@@ -117,6 +174,11 @@
       </w:r>
     </w:p>
     <w:p>
+      <w:pPr>
+        <w:rPr>
+          <w:rFonts w:hint="eastAsia"/>
+        </w:rPr>
+      </w:pPr>
       <w:r>
         <w:rPr>
           <w:rFonts w:hint="eastAsia"/>
@@ -130,7 +192,13 @@
         <w:t>正确</w:t>
       </w:r>
     </w:p>
-    <w:p/>
+    <w:p>
+      <w:pPr>
+        <w:rPr>
+          <w:rFonts w:hint="eastAsia"/>
+        </w:rPr>
+      </w:pPr>
+    </w:p>
     <w:p>
       <w:r>
         <w:rPr>
@@ -247,6 +315,69 @@
           <w:rFonts w:hint="eastAsia"/>
         </w:rPr>
         <w:t>D</w:t>
+      </w:r>
+    </w:p>
+    <w:p>
+      <w:r>
+        <w:rPr>
+          <w:rFonts w:hint="eastAsia"/>
+        </w:rPr>
+        <w:t>图片：</w:t>
+      </w:r>
+    </w:p>
+    <w:p>
+      <w:pPr>
+        <w:rPr>
+          <w:rFonts w:hint="eastAsia"/>
+        </w:rPr>
+      </w:pPr>
+      <w:r>
+        <w:rPr>
+          <w:rFonts w:hint="eastAsia"/>
+          <w:noProof/>
+        </w:rPr>
+        <w:lastRenderedPageBreak/>
+        <w:drawing>
+          <wp:inline distT="0" distB="0" distL="0" distR="0" wp14:anchorId="79DA7701" wp14:editId="1CEE7A04">
+            <wp:extent cx="1935999" cy="3441939"/>
+            <wp:effectExtent l="0" t="0" r="0" b="0"/>
+            <wp:docPr id="2037666315" name="图片 2"/>
+            <wp:cNvGraphicFramePr>
+              <a:graphicFrameLocks xmlns:a="http://schemas.openxmlformats.org/drawingml/2006/main" noChangeAspect="1"/>
+            </wp:cNvGraphicFramePr>
+            <a:graphic xmlns:a="http://schemas.openxmlformats.org/drawingml/2006/main">
+              <a:graphicData uri="http://schemas.openxmlformats.org/drawingml/2006/picture">
+                <pic:pic xmlns:pic="http://schemas.openxmlformats.org/drawingml/2006/picture">
+                  <pic:nvPicPr>
+                    <pic:cNvPr id="2037666315" name="图片 2037666315"/>
+                    <pic:cNvPicPr/>
+                  </pic:nvPicPr>
+                  <pic:blipFill>
+                    <a:blip r:embed="rId5" cstate="print">
+                      <a:extLst>
+                        <a:ext uri="{28A0092B-C50C-407E-A947-70E740481C1C}">
+                          <a14:useLocalDpi xmlns:a14="http://schemas.microsoft.com/office/drawing/2010/main" val="0"/>
+                        </a:ext>
+                      </a:extLst>
+                    </a:blip>
+                    <a:stretch>
+                      <a:fillRect/>
+                    </a:stretch>
+                  </pic:blipFill>
+                  <pic:spPr>
+                    <a:xfrm>
+                      <a:off x="0" y="0"/>
+                      <a:ext cx="1952221" cy="3470780"/>
+                    </a:xfrm>
+                    <a:prstGeom prst="rect">
+                      <a:avLst/>
+                    </a:prstGeom>
+                  </pic:spPr>
+                </pic:pic>
+              </a:graphicData>
+            </a:graphic>
+          </wp:inline>
+        </w:drawing>
       </w:r>
     </w:p>
     <w:sectPr>

</xml_diff>

<commit_message>
some bug for import; svg show
</commit_message>
<xml_diff>
--- a/src/main/resources/static/import_temp/template.docx
+++ b/src/main/resources/static/import_temp/template.docx
@@ -31,6 +31,11 @@
       </w:r>
     </w:p>
     <w:p>
+      <w:pPr>
+        <w:rPr>
+          <w:rFonts w:hint="eastAsia"/>
+        </w:rPr>
+      </w:pPr>
       <w:r>
         <w:rPr>
           <w:rFonts w:hint="eastAsia"/>
@@ -41,7 +46,16 @@
         <w:rPr>
           <w:rFonts w:hint="eastAsia"/>
         </w:rPr>
-        <w:t>小鱼生日是几号</w:t>
+        <w:t>1</w:t>
+      </w:r>
+      <w:r>
+        <w:t>+1=</w:t>
+      </w:r>
+      <w:r>
+        <w:rPr>
+          <w:rFonts w:hint="eastAsia"/>
+        </w:rPr>
+        <w:t>？</w:t>
       </w:r>
     </w:p>
     <w:p>
@@ -52,22 +66,15 @@
         <w:t>答案：</w:t>
       </w:r>
       <w:r>
-        <w:rPr>
-          <w:rFonts w:hint="eastAsia"/>
-        </w:rPr>
-        <w:t>7</w:t>
-      </w:r>
-      <w:r>
-        <w:t>.25</w:t>
-      </w:r>
-      <w:r>
-        <w:rPr>
-          <w:rFonts w:hint="eastAsia"/>
-        </w:rPr>
-        <w:t>！</w:t>
-      </w:r>
-    </w:p>
-    <w:p>
+        <w:t>2</w:t>
+      </w:r>
+    </w:p>
+    <w:p>
+      <w:pPr>
+        <w:rPr>
+          <w:rFonts w:hint="eastAsia"/>
+        </w:rPr>
+      </w:pPr>
       <w:r>
         <w:rPr>
           <w:rFonts w:hint="eastAsia"/>
@@ -75,55 +82,6 @@
         <w:t>图片：</w:t>
       </w:r>
     </w:p>
-    <w:p>
-      <w:r>
-        <w:rPr>
-          <w:rFonts w:hint="eastAsia"/>
-          <w:noProof/>
-        </w:rPr>
-        <w:drawing>
-          <wp:inline distT="0" distB="0" distL="0" distR="0" wp14:anchorId="28D10E3D" wp14:editId="371E10CE">
-            <wp:extent cx="1656272" cy="1656272"/>
-            <wp:effectExtent l="0" t="0" r="0" b="0"/>
-            <wp:docPr id="2076608075" name="图片 1"/>
-            <wp:cNvGraphicFramePr>
-              <a:graphicFrameLocks xmlns:a="http://schemas.openxmlformats.org/drawingml/2006/main" noChangeAspect="1"/>
-            </wp:cNvGraphicFramePr>
-            <a:graphic xmlns:a="http://schemas.openxmlformats.org/drawingml/2006/main">
-              <a:graphicData uri="http://schemas.openxmlformats.org/drawingml/2006/picture">
-                <pic:pic xmlns:pic="http://schemas.openxmlformats.org/drawingml/2006/picture">
-                  <pic:nvPicPr>
-                    <pic:cNvPr id="2076608075" name="图片 2076608075"/>
-                    <pic:cNvPicPr/>
-                  </pic:nvPicPr>
-                  <pic:blipFill>
-                    <a:blip r:embed="rId4" cstate="print">
-                      <a:extLst>
-                        <a:ext uri="{28A0092B-C50C-407E-A947-70E740481C1C}">
-                          <a14:useLocalDpi xmlns:a14="http://schemas.microsoft.com/office/drawing/2010/main" val="0"/>
-                        </a:ext>
-                      </a:extLst>
-                    </a:blip>
-                    <a:stretch>
-                      <a:fillRect/>
-                    </a:stretch>
-                  </pic:blipFill>
-                  <pic:spPr>
-                    <a:xfrm>
-                      <a:off x="0" y="0"/>
-                      <a:ext cx="1667127" cy="1667127"/>
-                    </a:xfrm>
-                    <a:prstGeom prst="rect">
-                      <a:avLst/>
-                    </a:prstGeom>
-                  </pic:spPr>
-                </pic:pic>
-              </a:graphicData>
-            </a:graphic>
-          </wp:inline>
-        </w:drawing>
-      </w:r>
-    </w:p>
     <w:p/>
     <w:p>
       <w:r>
@@ -164,13 +122,24 @@
         <w:rPr>
           <w:rFonts w:hint="eastAsia"/>
         </w:rPr>
-        <w:t>我崇拜</w:t>
-      </w:r>
-      <w:r>
-        <w:rPr>
-          <w:rFonts w:hint="eastAsia"/>
-        </w:rPr>
-        <w:t>小鱼</w:t>
+        <w:t>1</w:t>
+      </w:r>
+      <w:r>
+        <w:t>=2</w:t>
+      </w:r>
+    </w:p>
+    <w:p>
+      <w:r>
+        <w:rPr>
+          <w:rFonts w:hint="eastAsia"/>
+        </w:rPr>
+        <w:t>答案：</w:t>
+      </w:r>
+      <w:r>
+        <w:rPr>
+          <w:rFonts w:hint="eastAsia"/>
+        </w:rPr>
+        <w:t>错误</w:t>
       </w:r>
     </w:p>
     <w:p>
@@ -183,13 +152,140 @@
         <w:rPr>
           <w:rFonts w:hint="eastAsia"/>
         </w:rPr>
+        <w:t>图片：</w:t>
+      </w:r>
+    </w:p>
+    <w:p/>
+    <w:p>
+      <w:r>
+        <w:rPr>
+          <w:rFonts w:hint="eastAsia"/>
+        </w:rPr>
+        <w:t>题型：</w:t>
+      </w:r>
+      <w:r>
+        <w:rPr>
+          <w:rFonts w:hint="eastAsia"/>
+        </w:rPr>
+        <w:t>选择</w:t>
+      </w:r>
+    </w:p>
+    <w:p>
+      <w:r>
+        <w:rPr>
+          <w:rFonts w:hint="eastAsia"/>
+        </w:rPr>
+        <w:t>主题：</w:t>
+      </w:r>
+      <w:r>
+        <w:rPr>
+          <w:rFonts w:hint="eastAsia"/>
+        </w:rPr>
+        <w:t>选择测试</w:t>
+      </w:r>
+    </w:p>
+    <w:p>
+      <w:pPr>
+        <w:rPr>
+          <w:rFonts w:hint="eastAsia"/>
+        </w:rPr>
+      </w:pPr>
+      <w:r>
+        <w:rPr>
+          <w:rFonts w:hint="eastAsia"/>
+        </w:rPr>
+        <w:t>题目描述</w:t>
+      </w:r>
+      <w:r>
+        <w:rPr>
+          <w:rFonts w:hint="eastAsia"/>
+        </w:rPr>
+        <w:t>：</w:t>
+      </w:r>
+      <w:r>
+        <w:rPr>
+          <w:rFonts w:hint="eastAsia"/>
+        </w:rPr>
+        <w:t>1</w:t>
+      </w:r>
+      <w:r>
+        <w:t>+2=</w:t>
+      </w:r>
+      <w:r>
+        <w:rPr>
+          <w:rFonts w:hint="eastAsia"/>
+        </w:rPr>
+        <w:t>？</w:t>
+      </w:r>
+    </w:p>
+    <w:p>
+      <w:r>
+        <w:rPr>
+          <w:rFonts w:hint="eastAsia"/>
+        </w:rPr>
+        <w:t>选项A：</w:t>
+      </w:r>
+      <w:r>
+        <w:rPr>
+          <w:rFonts w:hint="eastAsia"/>
+        </w:rPr>
+        <w:t>0</w:t>
+      </w:r>
+    </w:p>
+    <w:p>
+      <w:r>
+        <w:rPr>
+          <w:rFonts w:hint="eastAsia"/>
+        </w:rPr>
+        <w:t>选项B：</w:t>
+      </w:r>
+      <w:r>
+        <w:rPr>
+          <w:rFonts w:hint="eastAsia"/>
+        </w:rPr>
+        <w:t>1</w:t>
+      </w:r>
+    </w:p>
+    <w:p>
+      <w:r>
+        <w:rPr>
+          <w:rFonts w:hint="eastAsia"/>
+        </w:rPr>
+        <w:t>选项C：</w:t>
+      </w:r>
+      <w:r>
+        <w:rPr>
+          <w:rFonts w:hint="eastAsia"/>
+        </w:rPr>
+        <w:t>2</w:t>
+      </w:r>
+    </w:p>
+    <w:p>
+      <w:r>
+        <w:rPr>
+          <w:rFonts w:hint="eastAsia"/>
+        </w:rPr>
+        <w:t>选项D：</w:t>
+      </w:r>
+      <w:r>
+        <w:rPr>
+          <w:rFonts w:hint="eastAsia"/>
+        </w:rPr>
+        <w:t>3</w:t>
+      </w:r>
+    </w:p>
+    <w:p>
+      <w:r>
+        <w:rPr>
+          <w:rFonts w:hint="eastAsia"/>
+        </w:rPr>
         <w:t>答案：</w:t>
       </w:r>
       <w:r>
         <w:rPr>
           <w:rFonts w:hint="eastAsia"/>
         </w:rPr>
-        <w:t>正确</w:t>
+        <w:t>D</w:t>
       </w:r>
     </w:p>
     <w:p>
@@ -198,186 +294,11 @@
           <w:rFonts w:hint="eastAsia"/>
         </w:rPr>
       </w:pPr>
-    </w:p>
-    <w:p>
-      <w:r>
-        <w:rPr>
-          <w:rFonts w:hint="eastAsia"/>
-        </w:rPr>
-        <w:t>题型：</w:t>
-      </w:r>
-      <w:r>
-        <w:rPr>
-          <w:rFonts w:hint="eastAsia"/>
-        </w:rPr>
-        <w:t>选择</w:t>
-      </w:r>
-    </w:p>
-    <w:p>
-      <w:r>
-        <w:rPr>
-          <w:rFonts w:hint="eastAsia"/>
-        </w:rPr>
-        <w:t>主题：</w:t>
-      </w:r>
-      <w:r>
-        <w:rPr>
-          <w:rFonts w:hint="eastAsia"/>
-        </w:rPr>
-        <w:t>选择测试</w:t>
-      </w:r>
-    </w:p>
-    <w:p>
-      <w:r>
-        <w:rPr>
-          <w:rFonts w:hint="eastAsia"/>
-        </w:rPr>
-        <w:t>题目描述</w:t>
-      </w:r>
-      <w:r>
-        <w:rPr>
-          <w:rFonts w:hint="eastAsia"/>
-        </w:rPr>
-        <w:t>：</w:t>
-      </w:r>
-      <w:r>
-        <w:rPr>
-          <w:rFonts w:hint="eastAsia"/>
-        </w:rPr>
-        <w:t>小鱼喜欢吃什么</w:t>
-      </w:r>
-    </w:p>
-    <w:p>
-      <w:r>
-        <w:rPr>
-          <w:rFonts w:hint="eastAsia"/>
-        </w:rPr>
-        <w:t>选项A：</w:t>
-      </w:r>
-      <w:r>
-        <w:rPr>
-          <w:rFonts w:hint="eastAsia"/>
-        </w:rPr>
-        <w:t>饭</w:t>
-      </w:r>
-    </w:p>
-    <w:p>
-      <w:r>
-        <w:rPr>
-          <w:rFonts w:hint="eastAsia"/>
-        </w:rPr>
-        <w:t>选项B：</w:t>
-      </w:r>
-      <w:r>
-        <w:rPr>
-          <w:rFonts w:hint="eastAsia"/>
-        </w:rPr>
-        <w:t>饭</w:t>
-      </w:r>
-    </w:p>
-    <w:p>
-      <w:r>
-        <w:rPr>
-          <w:rFonts w:hint="eastAsia"/>
-        </w:rPr>
-        <w:t>选项C：</w:t>
-      </w:r>
-      <w:r>
-        <w:rPr>
-          <w:rFonts w:hint="eastAsia"/>
-        </w:rPr>
-        <w:t>干面</w:t>
-      </w:r>
-    </w:p>
-    <w:p>
-      <w:r>
-        <w:rPr>
-          <w:rFonts w:hint="eastAsia"/>
-        </w:rPr>
-        <w:t>选项D：</w:t>
-      </w:r>
-      <w:r>
-        <w:rPr>
-          <w:rFonts w:hint="eastAsia"/>
-        </w:rPr>
-        <w:t>汤面</w:t>
-      </w:r>
-    </w:p>
-    <w:p>
-      <w:r>
-        <w:rPr>
-          <w:rFonts w:hint="eastAsia"/>
-        </w:rPr>
-        <w:t>答案：</w:t>
-      </w:r>
-      <w:r>
-        <w:rPr>
-          <w:rFonts w:hint="eastAsia"/>
-        </w:rPr>
-        <w:t>D</w:t>
-      </w:r>
-    </w:p>
-    <w:p>
       <w:r>
         <w:rPr>
           <w:rFonts w:hint="eastAsia"/>
         </w:rPr>
         <w:t>图片：</w:t>
-      </w:r>
-    </w:p>
-    <w:p>
-      <w:pPr>
-        <w:rPr>
-          <w:rFonts w:hint="eastAsia"/>
-        </w:rPr>
-      </w:pPr>
-      <w:r>
-        <w:rPr>
-          <w:rFonts w:hint="eastAsia"/>
-          <w:noProof/>
-        </w:rPr>
-        <w:lastRenderedPageBreak/>
-        <w:drawing>
-          <wp:inline distT="0" distB="0" distL="0" distR="0" wp14:anchorId="79DA7701" wp14:editId="1CEE7A04">
-            <wp:extent cx="1935999" cy="3441939"/>
-            <wp:effectExtent l="0" t="0" r="0" b="0"/>
-            <wp:docPr id="2037666315" name="图片 2"/>
-            <wp:cNvGraphicFramePr>
-              <a:graphicFrameLocks xmlns:a="http://schemas.openxmlformats.org/drawingml/2006/main" noChangeAspect="1"/>
-            </wp:cNvGraphicFramePr>
-            <a:graphic xmlns:a="http://schemas.openxmlformats.org/drawingml/2006/main">
-              <a:graphicData uri="http://schemas.openxmlformats.org/drawingml/2006/picture">
-                <pic:pic xmlns:pic="http://schemas.openxmlformats.org/drawingml/2006/picture">
-                  <pic:nvPicPr>
-                    <pic:cNvPr id="2037666315" name="图片 2037666315"/>
-                    <pic:cNvPicPr/>
-                  </pic:nvPicPr>
-                  <pic:blipFill>
-                    <a:blip r:embed="rId5" cstate="print">
-                      <a:extLst>
-                        <a:ext uri="{28A0092B-C50C-407E-A947-70E740481C1C}">
-                          <a14:useLocalDpi xmlns:a14="http://schemas.microsoft.com/office/drawing/2010/main" val="0"/>
-                        </a:ext>
-                      </a:extLst>
-                    </a:blip>
-                    <a:stretch>
-                      <a:fillRect/>
-                    </a:stretch>
-                  </pic:blipFill>
-                  <pic:spPr>
-                    <a:xfrm>
-                      <a:off x="0" y="0"/>
-                      <a:ext cx="1952221" cy="3470780"/>
-                    </a:xfrm>
-                    <a:prstGeom prst="rect">
-                      <a:avLst/>
-                    </a:prstGeom>
-                  </pic:spPr>
-                </pic:pic>
-              </a:graphicData>
-            </a:graphic>
-          </wp:inline>
-        </w:drawing>
       </w:r>
     </w:p>
     <w:sectPr>

</xml_diff>